<commit_message>
Antrag umgeschrieben. von beteuer akzeptiert
</commit_message>
<xml_diff>
--- a/AWSDeepRacerAntrag.docx
+++ b/AWSDeepRacerAntrag.docx
@@ -30,11 +30,19 @@
           <w:lang w:val="en-GB"/>
         </w:rPr>
       </w:pPr>
+      <w:proofErr w:type="spellStart"/>
       <w:r>
         <w:rPr>
           <w:lang w:val="en-GB"/>
         </w:rPr>
-        <w:t xml:space="preserve">Titel: </w:t>
+        <w:t>Titel</w:t>
+      </w:r>
+      <w:proofErr w:type="spellEnd"/>
+      <w:r>
+        <w:rPr>
+          <w:lang w:val="en-GB"/>
+        </w:rPr>
+        <w:t xml:space="preserve">: </w:t>
       </w:r>
       <w:r>
         <w:rPr>
@@ -266,7 +274,14 @@
               <w:rPr>
                 <w:lang w:val="de-AT"/>
               </w:rPr>
-              <w:t>(Haupverantwortlich</w:t>
+              <w:t>(</w:t>
+            </w:r>
+            <w:proofErr w:type="spellStart"/>
+            <w:r>
+              <w:rPr>
+                <w:lang w:val="de-AT"/>
+              </w:rPr>
+              <w:t>Haupverantwortlich</w:t>
             </w:r>
             <w:r>
               <w:rPr>
@@ -274,6 +289,7 @@
               </w:rPr>
               <w:t>er</w:t>
             </w:r>
+            <w:proofErr w:type="spellEnd"/>
             <w:r>
               <w:rPr>
                 <w:lang w:val="de-AT"/>
@@ -367,12 +383,14 @@
                 <w:lang w:val="de-AT"/>
               </w:rPr>
             </w:pPr>
+            <w:proofErr w:type="spellStart"/>
             <w:r>
               <w:rPr>
                 <w:lang w:val="de-AT"/>
               </w:rPr>
               <w:t>Algorithmusbeschreibung</w:t>
             </w:r>
+            <w:proofErr w:type="spellEnd"/>
           </w:p>
         </w:tc>
         <w:tc>
@@ -559,7 +577,21 @@
         <w:rPr>
           <w:lang w:val="de-AT"/>
         </w:rPr>
-        <w:t xml:space="preserve"> lokale Trainieren des DeepRacers Teil der Diplomarbeit.</w:t>
+        <w:t xml:space="preserve"> lokale Trainieren des </w:t>
+      </w:r>
+      <w:proofErr w:type="spellStart"/>
+      <w:r>
+        <w:rPr>
+          <w:lang w:val="de-AT"/>
+        </w:rPr>
+        <w:t>DeepRacers</w:t>
+      </w:r>
+      <w:proofErr w:type="spellEnd"/>
+      <w:r>
+        <w:rPr>
+          <w:lang w:val="de-AT"/>
+        </w:rPr>
+        <w:t xml:space="preserve"> Teil der Diplomarbeit.</w:t>
       </w:r>
     </w:p>
     <w:p>
@@ -681,7 +713,21 @@
         <w:rPr>
           <w:lang w:val="de-AT"/>
         </w:rPr>
-        <w:t xml:space="preserve">Sebastian Rohrer ist verantwortlich für das lokale trainieren der KI auf dem </w:t>
+        <w:t xml:space="preserve">Sebastian Rohrer ist verantwortlich für </w:t>
+      </w:r>
+      <w:proofErr w:type="gramStart"/>
+      <w:r>
+        <w:rPr>
+          <w:lang w:val="de-AT"/>
+        </w:rPr>
+        <w:t>das lokale trainieren</w:t>
+      </w:r>
+      <w:proofErr w:type="gramEnd"/>
+      <w:r>
+        <w:rPr>
+          <w:lang w:val="de-AT"/>
+        </w:rPr>
+        <w:t xml:space="preserve"> der KI auf dem </w:t>
       </w:r>
       <w:r>
         <w:rPr>
@@ -852,13 +898,7 @@
         <w:rPr>
           <w:lang w:val="de-AT"/>
         </w:rPr>
-        <w:t>Untersuchungsanliegen</w:t>
-      </w:r>
-      <w:r>
-        <w:rPr>
-          <w:lang w:val="de-AT"/>
-        </w:rPr>
-        <w:t xml:space="preserve"> (gekürzt):</w:t>
+        <w:t>Untersuchungsanliegen (gekürzt):</w:t>
       </w:r>
     </w:p>
     <w:p>
@@ -902,7 +942,7 @@
         <w:rPr>
           <w:lang w:val="de-AT"/>
         </w:rPr>
-        <w:t>Lokales Training</w:t>
+        <w:t>Trainieren des Algorithmus ohne Verwendung der AWS Cloud</w:t>
       </w:r>
     </w:p>
     <w:p>
@@ -920,7 +960,7 @@
         <w:rPr>
           <w:lang w:val="de-AT"/>
         </w:rPr>
-        <w:t>Modelverwaltung</w:t>
+        <w:t>In der Simulation trainierte Algorithmen auf das Fahrzeug übertragen</w:t>
       </w:r>
     </w:p>
     <w:p>
@@ -934,12 +974,6 @@
           <w:lang w:val="de-AT"/>
         </w:rPr>
       </w:pPr>
-      <w:r>
-        <w:rPr>
-          <w:lang w:val="de-AT"/>
-        </w:rPr>
-        <w:t>Hyperparameteranpassung</w:t>
-      </w:r>
     </w:p>
     <w:p>
       <w:pPr>
@@ -1006,15 +1040,8 @@
         <w:rPr>
           <w:lang w:val="de-AT"/>
         </w:rPr>
-        <w:t>Algorithmus-Analyse und Auswertung</w:t>
-      </w:r>
-    </w:p>
-    <w:p>
-      <w:pPr>
-        <w:rPr>
-          <w:lang w:val="de-AT"/>
-        </w:rPr>
-      </w:pPr>
+        <w:t>Vergleich mehrerer Algorithmen im Bezug auf Performance und Verbrauch</w:t>
+      </w:r>
     </w:p>
     <w:p>
       <w:pPr>
@@ -3742,10 +3769,21 @@
 </file>
 
 <file path=customXml/item1.xml><?xml version="1.0" encoding="utf-8"?>
-<b:Sources xmlns:b="http://schemas.openxmlformats.org/officeDocument/2006/bibliography" xmlns="http://schemas.openxmlformats.org/officeDocument/2006/bibliography" SelectedStyle="\APASixthEditionOfficeOnline.xsl" StyleName="APA" Version="6"/>
+<p:properties xmlns:p="http://schemas.microsoft.com/office/2006/metadata/properties" xmlns:xsi="http://www.w3.org/2001/XMLSchema-instance" xmlns:pc="http://schemas.microsoft.com/office/infopath/2007/PartnerControls">
+  <documentManagement/>
+</p:properties>
 </file>
 
 <file path=customXml/item2.xml><?xml version="1.0" encoding="utf-8"?>
+<?mso-contentType ?>
+<FormTemplates xmlns="http://schemas.microsoft.com/sharepoint/v3/contenttype/forms">
+  <Display>DocumentLibraryForm</Display>
+  <Edit>DocumentLibraryForm</Edit>
+  <New>DocumentLibraryForm</New>
+</FormTemplates>
+</file>
+
+<file path=customXml/item3.xml><?xml version="1.0" encoding="utf-8"?>
 <ct:contentTypeSchema xmlns:ct="http://schemas.microsoft.com/office/2006/metadata/contentType" xmlns:ma="http://schemas.microsoft.com/office/2006/metadata/properties/metaAttributes" ct:_="" ma:_="" ma:contentTypeName="Document" ma:contentTypeID="0x010100D72F8B38D3C5264BB78418AB8D69B3BF" ma:contentTypeVersion="0" ma:contentTypeDescription="Create a new document." ma:contentTypeScope="" ma:versionID="7f70dd31027f76c11d2911fa732ecd08">
   <xsd:schema xmlns:xsd="http://www.w3.org/2001/XMLSchema" xmlns:xs="http://www.w3.org/2001/XMLSchema" xmlns:p="http://schemas.microsoft.com/office/2006/metadata/properties" targetNamespace="http://schemas.microsoft.com/office/2006/metadata/properties" ma:root="true" ma:fieldsID="d413257cd9829394d17656a545d5fa4e">
     <xsd:element name="properties">
@@ -3859,30 +3897,28 @@
 </ct:contentTypeSchema>
 </file>
 
-<file path=customXml/item3.xml><?xml version="1.0" encoding="utf-8"?>
-<?mso-contentType ?>
-<FormTemplates xmlns="http://schemas.microsoft.com/sharepoint/v3/contenttype/forms">
-  <Display>DocumentLibraryForm</Display>
-  <Edit>DocumentLibraryForm</Edit>
-  <New>DocumentLibraryForm</New>
-</FormTemplates>
-</file>
-
 <file path=customXml/item4.xml><?xml version="1.0" encoding="utf-8"?>
-<p:properties xmlns:p="http://schemas.microsoft.com/office/2006/metadata/properties" xmlns:xsi="http://www.w3.org/2001/XMLSchema-instance" xmlns:pc="http://schemas.microsoft.com/office/infopath/2007/PartnerControls">
-  <documentManagement/>
-</p:properties>
+<b:Sources xmlns:b="http://schemas.openxmlformats.org/officeDocument/2006/bibliography" xmlns="http://schemas.openxmlformats.org/officeDocument/2006/bibliography" SelectedStyle="\APASixthEditionOfficeOnline.xsl" StyleName="APA" Version="6"/>
 </file>
 
 <file path=customXml/itemProps1.xml><?xml version="1.0" encoding="utf-8"?>
-<ds:datastoreItem xmlns:ds="http://schemas.openxmlformats.org/officeDocument/2006/customXml" ds:itemID="{4A76B660-EA61-4B1B-8732-3BA3807D7491}">
+<ds:datastoreItem xmlns:ds="http://schemas.openxmlformats.org/officeDocument/2006/customXml" ds:itemID="{093EA450-910F-4BBA-835D-7FBC950A68AA}">
   <ds:schemaRefs>
-    <ds:schemaRef ds:uri="http://schemas.openxmlformats.org/officeDocument/2006/bibliography"/>
+    <ds:schemaRef ds:uri="http://schemas.microsoft.com/office/2006/metadata/properties"/>
+    <ds:schemaRef ds:uri="http://schemas.microsoft.com/office/infopath/2007/PartnerControls"/>
   </ds:schemaRefs>
 </ds:datastoreItem>
 </file>
 
 <file path=customXml/itemProps2.xml><?xml version="1.0" encoding="utf-8"?>
+<ds:datastoreItem xmlns:ds="http://schemas.openxmlformats.org/officeDocument/2006/customXml" ds:itemID="{E0F9A1B3-D9BC-4742-8FF9-D08C6DDE7F71}">
+  <ds:schemaRefs>
+    <ds:schemaRef ds:uri="http://schemas.microsoft.com/sharepoint/v3/contenttype/forms"/>
+  </ds:schemaRefs>
+</ds:datastoreItem>
+</file>
+
+<file path=customXml/itemProps3.xml><?xml version="1.0" encoding="utf-8"?>
 <ds:datastoreItem xmlns:ds="http://schemas.openxmlformats.org/officeDocument/2006/customXml" ds:itemID="{FE2E05F8-76A8-46B1-9500-32B8B0E5AD97}">
   <ds:schemaRefs>
     <ds:schemaRef ds:uri="http://schemas.microsoft.com/office/2006/metadata/contentType"/>
@@ -3898,19 +3934,10 @@
 </ds:datastoreItem>
 </file>
 
-<file path=customXml/itemProps3.xml><?xml version="1.0" encoding="utf-8"?>
-<ds:datastoreItem xmlns:ds="http://schemas.openxmlformats.org/officeDocument/2006/customXml" ds:itemID="{E0F9A1B3-D9BC-4742-8FF9-D08C6DDE7F71}">
+<file path=customXml/itemProps4.xml><?xml version="1.0" encoding="utf-8"?>
+<ds:datastoreItem xmlns:ds="http://schemas.openxmlformats.org/officeDocument/2006/customXml" ds:itemID="{4A76B660-EA61-4B1B-8732-3BA3807D7491}">
   <ds:schemaRefs>
-    <ds:schemaRef ds:uri="http://schemas.microsoft.com/sharepoint/v3/contenttype/forms"/>
-  </ds:schemaRefs>
-</ds:datastoreItem>
-</file>
-
-<file path=customXml/itemProps4.xml><?xml version="1.0" encoding="utf-8"?>
-<ds:datastoreItem xmlns:ds="http://schemas.openxmlformats.org/officeDocument/2006/customXml" ds:itemID="{093EA450-910F-4BBA-835D-7FBC950A68AA}">
-  <ds:schemaRefs>
-    <ds:schemaRef ds:uri="http://schemas.microsoft.com/office/2006/metadata/properties"/>
-    <ds:schemaRef ds:uri="http://schemas.microsoft.com/office/infopath/2007/PartnerControls"/>
+    <ds:schemaRef ds:uri="http://schemas.openxmlformats.org/officeDocument/2006/bibliography"/>
   </ds:schemaRefs>
 </ds:datastoreItem>
 </file>
</xml_diff>